<commit_message>
Finished Analysis section of write up
</commit_message>
<xml_diff>
--- a/assignment1/Assignment1WriteUp.docx
+++ b/assignment1/Assignment1WriteUp.docx
@@ -137,6 +137,17 @@
     <w:p>
       <w:pPr>
         <w:spacing w:after="0" w:line="240" w:lineRule="auto"/>
+        <w:rPr>
+          <w:rFonts w:ascii="Times New Roman" w:hAnsi="Times New Roman" w:cs="Times New Roman"/>
+          <w:b/>
+          <w:sz w:val="24"/>
+          <w:szCs w:val="24"/>
+        </w:rPr>
+      </w:pPr>
+    </w:p>
+    <w:p>
+      <w:pPr>
+        <w:spacing w:after="0" w:line="240" w:lineRule="auto"/>
         <w:ind w:left="720"/>
         <w:rPr>
           <w:rFonts w:ascii="Times New Roman" w:hAnsi="Times New Roman" w:cs="Times New Roman"/>
@@ -737,24 +748,6 @@
         </w:rPr>
         <w:tab/>
       </w:r>
-      <w:proofErr w:type="gramStart"/>
-      <w:r>
-        <w:rPr>
-          <w:rFonts w:ascii="Times New Roman" w:hAnsi="Times New Roman" w:cs="Times New Roman"/>
-          <w:sz w:val="24"/>
-          <w:szCs w:val="24"/>
-        </w:rPr>
-        <w:t>if</w:t>
-      </w:r>
-      <w:proofErr w:type="gramEnd"/>
-      <w:r>
-        <w:rPr>
-          <w:rFonts w:ascii="Times New Roman" w:hAnsi="Times New Roman" w:cs="Times New Roman"/>
-          <w:sz w:val="24"/>
-          <w:szCs w:val="24"/>
-        </w:rPr>
-        <w:t xml:space="preserve"> n &lt;= 3</w:t>
-      </w:r>
     </w:p>
     <w:p>
       <w:pPr>
@@ -774,14 +767,6 @@
         </w:rPr>
         <w:tab/>
       </w:r>
-      <w:r>
-        <w:rPr>
-          <w:rFonts w:ascii="Times New Roman" w:hAnsi="Times New Roman" w:cs="Times New Roman"/>
-          <w:sz w:val="24"/>
-          <w:szCs w:val="24"/>
-        </w:rPr>
-        <w:tab/>
-      </w:r>
       <w:proofErr w:type="gramStart"/>
       <w:r>
         <w:rPr>
@@ -789,7 +774,7 @@
           <w:sz w:val="24"/>
           <w:szCs w:val="24"/>
         </w:rPr>
-        <w:t>return</w:t>
+        <w:t>if</w:t>
       </w:r>
       <w:proofErr w:type="gramEnd"/>
       <w:r>
@@ -798,43 +783,7 @@
           <w:sz w:val="24"/>
           <w:szCs w:val="24"/>
         </w:rPr>
-        <w:t xml:space="preserve"> </w:t>
-      </w:r>
-      <w:proofErr w:type="spellStart"/>
-      <w:r>
-        <w:rPr>
-          <w:rFonts w:ascii="Times New Roman" w:hAnsi="Times New Roman" w:cs="Times New Roman"/>
-          <w:sz w:val="24"/>
-          <w:szCs w:val="24"/>
-        </w:rPr>
-        <w:t>bruteforce</w:t>
-      </w:r>
-      <w:proofErr w:type="spellEnd"/>
-      <w:r>
-        <w:rPr>
-          <w:rFonts w:ascii="Times New Roman" w:hAnsi="Times New Roman" w:cs="Times New Roman"/>
-          <w:sz w:val="24"/>
-          <w:szCs w:val="24"/>
-        </w:rPr>
-        <w:t>(</w:t>
-      </w:r>
-      <w:proofErr w:type="spellStart"/>
-      <w:r>
-        <w:rPr>
-          <w:rFonts w:ascii="Times New Roman" w:hAnsi="Times New Roman" w:cs="Times New Roman"/>
-          <w:sz w:val="24"/>
-          <w:szCs w:val="24"/>
-        </w:rPr>
-        <w:t>coordList</w:t>
-      </w:r>
-      <w:proofErr w:type="spellEnd"/>
-      <w:r>
-        <w:rPr>
-          <w:rFonts w:ascii="Times New Roman" w:hAnsi="Times New Roman" w:cs="Times New Roman"/>
-          <w:sz w:val="24"/>
-          <w:szCs w:val="24"/>
-        </w:rPr>
-        <w:t>)</w:t>
+        <w:t xml:space="preserve"> n &lt;= 3</w:t>
       </w:r>
     </w:p>
     <w:p>
@@ -855,6 +804,14 @@
         </w:rPr>
         <w:tab/>
       </w:r>
+      <w:r>
+        <w:rPr>
+          <w:rFonts w:ascii="Times New Roman" w:hAnsi="Times New Roman" w:cs="Times New Roman"/>
+          <w:sz w:val="24"/>
+          <w:szCs w:val="24"/>
+        </w:rPr>
+        <w:tab/>
+      </w:r>
       <w:proofErr w:type="gramStart"/>
       <w:r>
         <w:rPr>
@@ -862,9 +819,53 @@
           <w:sz w:val="24"/>
           <w:szCs w:val="24"/>
         </w:rPr>
-        <w:t>else</w:t>
+        <w:t>return</w:t>
       </w:r>
       <w:proofErr w:type="gramEnd"/>
+      <w:r>
+        <w:rPr>
+          <w:rFonts w:ascii="Times New Roman" w:hAnsi="Times New Roman" w:cs="Times New Roman"/>
+          <w:sz w:val="24"/>
+          <w:szCs w:val="24"/>
+        </w:rPr>
+        <w:t xml:space="preserve"> </w:t>
+      </w:r>
+      <w:proofErr w:type="spellStart"/>
+      <w:r>
+        <w:rPr>
+          <w:rFonts w:ascii="Times New Roman" w:hAnsi="Times New Roman" w:cs="Times New Roman"/>
+          <w:sz w:val="24"/>
+          <w:szCs w:val="24"/>
+        </w:rPr>
+        <w:t>bruteforce</w:t>
+      </w:r>
+      <w:proofErr w:type="spellEnd"/>
+      <w:r>
+        <w:rPr>
+          <w:rFonts w:ascii="Times New Roman" w:hAnsi="Times New Roman" w:cs="Times New Roman"/>
+          <w:sz w:val="24"/>
+          <w:szCs w:val="24"/>
+        </w:rPr>
+        <w:t>(</w:t>
+      </w:r>
+      <w:proofErr w:type="spellStart"/>
+      <w:r>
+        <w:rPr>
+          <w:rFonts w:ascii="Times New Roman" w:hAnsi="Times New Roman" w:cs="Times New Roman"/>
+          <w:sz w:val="24"/>
+          <w:szCs w:val="24"/>
+        </w:rPr>
+        <w:t>coordList</w:t>
+      </w:r>
+      <w:proofErr w:type="spellEnd"/>
+      <w:r>
+        <w:rPr>
+          <w:rFonts w:ascii="Times New Roman" w:hAnsi="Times New Roman" w:cs="Times New Roman"/>
+          <w:sz w:val="24"/>
+          <w:szCs w:val="24"/>
+        </w:rPr>
+        <w:t>)</w:t>
+      </w:r>
     </w:p>
     <w:p>
       <w:pPr>
@@ -884,15 +885,16 @@
         </w:rPr>
         <w:tab/>
       </w:r>
-      <w:r>
-        <w:rPr>
-          <w:rFonts w:ascii="Times New Roman" w:hAnsi="Times New Roman" w:cs="Times New Roman"/>
-          <w:sz w:val="24"/>
-          <w:szCs w:val="24"/>
-        </w:rPr>
-        <w:tab/>
-        <w:t>Compute separation line L</w:t>
-      </w:r>
+      <w:proofErr w:type="gramStart"/>
+      <w:r>
+        <w:rPr>
+          <w:rFonts w:ascii="Times New Roman" w:hAnsi="Times New Roman" w:cs="Times New Roman"/>
+          <w:sz w:val="24"/>
+          <w:szCs w:val="24"/>
+        </w:rPr>
+        <w:t>else</w:t>
+      </w:r>
+      <w:proofErr w:type="gramEnd"/>
     </w:p>
     <w:p>
       <w:pPr>
@@ -919,44 +921,7 @@
           <w:szCs w:val="24"/>
         </w:rPr>
         <w:tab/>
-      </w:r>
-      <w:proofErr w:type="spellStart"/>
-      <w:proofErr w:type="gramStart"/>
-      <w:r>
-        <w:rPr>
-          <w:rFonts w:ascii="Times New Roman" w:hAnsi="Times New Roman" w:cs="Times New Roman"/>
-          <w:sz w:val="24"/>
-          <w:szCs w:val="24"/>
-        </w:rPr>
-        <w:t>leftPairs</w:t>
-      </w:r>
-      <w:proofErr w:type="spellEnd"/>
-      <w:proofErr w:type="gramEnd"/>
-      <w:r>
-        <w:rPr>
-          <w:rFonts w:ascii="Times New Roman" w:hAnsi="Times New Roman" w:cs="Times New Roman"/>
-          <w:sz w:val="24"/>
-          <w:szCs w:val="24"/>
-        </w:rPr>
-        <w:t xml:space="preserve"> = </w:t>
-      </w:r>
-      <w:proofErr w:type="spellStart"/>
-      <w:r>
-        <w:rPr>
-          <w:rFonts w:ascii="Times New Roman" w:hAnsi="Times New Roman" w:cs="Times New Roman"/>
-          <w:sz w:val="24"/>
-          <w:szCs w:val="24"/>
-        </w:rPr>
-        <w:t>ClosestPair</w:t>
-      </w:r>
-      <w:proofErr w:type="spellEnd"/>
-      <w:r>
-        <w:rPr>
-          <w:rFonts w:ascii="Times New Roman" w:hAnsi="Times New Roman" w:cs="Times New Roman"/>
-          <w:sz w:val="24"/>
-          <w:szCs w:val="24"/>
-        </w:rPr>
-        <w:t>(left)</w:t>
+        <w:t>Compute separation line L</w:t>
       </w:r>
     </w:p>
     <w:p>
@@ -993,7 +958,7 @@
           <w:sz w:val="24"/>
           <w:szCs w:val="24"/>
         </w:rPr>
-        <w:t>rightPairs</w:t>
+        <w:t>leftPairs</w:t>
       </w:r>
       <w:proofErr w:type="spellEnd"/>
       <w:proofErr w:type="gramEnd"/>
@@ -1021,7 +986,7 @@
           <w:sz w:val="24"/>
           <w:szCs w:val="24"/>
         </w:rPr>
-        <w:t>(right)</w:t>
+        <w:t>(left)</w:t>
       </w:r>
     </w:p>
     <w:p>
@@ -1058,7 +1023,7 @@
           <w:sz w:val="24"/>
           <w:szCs w:val="24"/>
         </w:rPr>
-        <w:t>leftDist</w:t>
+        <w:t>rightPairs</w:t>
       </w:r>
       <w:proofErr w:type="spellEnd"/>
       <w:proofErr w:type="gramEnd"/>
@@ -1077,34 +1042,16 @@
           <w:sz w:val="24"/>
           <w:szCs w:val="24"/>
         </w:rPr>
-        <w:t>DistanceForm</w:t>
-      </w:r>
-      <w:proofErr w:type="spellEnd"/>
-      <w:r>
-        <w:rPr>
-          <w:rFonts w:ascii="Times New Roman" w:hAnsi="Times New Roman" w:cs="Times New Roman"/>
-          <w:sz w:val="24"/>
-          <w:szCs w:val="24"/>
-        </w:rPr>
-        <w:t>(</w:t>
-      </w:r>
-      <w:proofErr w:type="spellStart"/>
-      <w:r>
-        <w:rPr>
-          <w:rFonts w:ascii="Times New Roman" w:hAnsi="Times New Roman" w:cs="Times New Roman"/>
-          <w:sz w:val="24"/>
-          <w:szCs w:val="24"/>
-        </w:rPr>
-        <w:t>leftPairs</w:t>
-      </w:r>
-      <w:proofErr w:type="spellEnd"/>
-      <w:r>
-        <w:rPr>
-          <w:rFonts w:ascii="Times New Roman" w:hAnsi="Times New Roman" w:cs="Times New Roman"/>
-          <w:sz w:val="24"/>
-          <w:szCs w:val="24"/>
-        </w:rPr>
-        <w:t>)</w:t>
+        <w:t>ClosestPair</w:t>
+      </w:r>
+      <w:proofErr w:type="spellEnd"/>
+      <w:r>
+        <w:rPr>
+          <w:rFonts w:ascii="Times New Roman" w:hAnsi="Times New Roman" w:cs="Times New Roman"/>
+          <w:sz w:val="24"/>
+          <w:szCs w:val="24"/>
+        </w:rPr>
+        <w:t>(right)</w:t>
       </w:r>
     </w:p>
     <w:p>
@@ -1141,6 +1088,89 @@
           <w:sz w:val="24"/>
           <w:szCs w:val="24"/>
         </w:rPr>
+        <w:t>leftDist</w:t>
+      </w:r>
+      <w:proofErr w:type="spellEnd"/>
+      <w:proofErr w:type="gramEnd"/>
+      <w:r>
+        <w:rPr>
+          <w:rFonts w:ascii="Times New Roman" w:hAnsi="Times New Roman" w:cs="Times New Roman"/>
+          <w:sz w:val="24"/>
+          <w:szCs w:val="24"/>
+        </w:rPr>
+        <w:t xml:space="preserve"> = </w:t>
+      </w:r>
+      <w:proofErr w:type="spellStart"/>
+      <w:r>
+        <w:rPr>
+          <w:rFonts w:ascii="Times New Roman" w:hAnsi="Times New Roman" w:cs="Times New Roman"/>
+          <w:sz w:val="24"/>
+          <w:szCs w:val="24"/>
+        </w:rPr>
+        <w:t>DistanceForm</w:t>
+      </w:r>
+      <w:proofErr w:type="spellEnd"/>
+      <w:r>
+        <w:rPr>
+          <w:rFonts w:ascii="Times New Roman" w:hAnsi="Times New Roman" w:cs="Times New Roman"/>
+          <w:sz w:val="24"/>
+          <w:szCs w:val="24"/>
+        </w:rPr>
+        <w:t>(</w:t>
+      </w:r>
+      <w:proofErr w:type="spellStart"/>
+      <w:r>
+        <w:rPr>
+          <w:rFonts w:ascii="Times New Roman" w:hAnsi="Times New Roman" w:cs="Times New Roman"/>
+          <w:sz w:val="24"/>
+          <w:szCs w:val="24"/>
+        </w:rPr>
+        <w:t>leftPairs</w:t>
+      </w:r>
+      <w:proofErr w:type="spellEnd"/>
+      <w:r>
+        <w:rPr>
+          <w:rFonts w:ascii="Times New Roman" w:hAnsi="Times New Roman" w:cs="Times New Roman"/>
+          <w:sz w:val="24"/>
+          <w:szCs w:val="24"/>
+        </w:rPr>
+        <w:t>)</w:t>
+      </w:r>
+    </w:p>
+    <w:p>
+      <w:pPr>
+        <w:spacing w:after="0" w:line="240" w:lineRule="auto"/>
+        <w:jc w:val="both"/>
+        <w:rPr>
+          <w:rFonts w:ascii="Times New Roman" w:hAnsi="Times New Roman" w:cs="Times New Roman"/>
+          <w:sz w:val="24"/>
+          <w:szCs w:val="24"/>
+        </w:rPr>
+      </w:pPr>
+      <w:r>
+        <w:rPr>
+          <w:rFonts w:ascii="Times New Roman" w:hAnsi="Times New Roman" w:cs="Times New Roman"/>
+          <w:sz w:val="24"/>
+          <w:szCs w:val="24"/>
+        </w:rPr>
+        <w:tab/>
+      </w:r>
+      <w:r>
+        <w:rPr>
+          <w:rFonts w:ascii="Times New Roman" w:hAnsi="Times New Roman" w:cs="Times New Roman"/>
+          <w:sz w:val="24"/>
+          <w:szCs w:val="24"/>
+        </w:rPr>
+        <w:tab/>
+      </w:r>
+      <w:proofErr w:type="spellStart"/>
+      <w:proofErr w:type="gramStart"/>
+      <w:r>
+        <w:rPr>
+          <w:rFonts w:ascii="Times New Roman" w:hAnsi="Times New Roman" w:cs="Times New Roman"/>
+          <w:sz w:val="24"/>
+          <w:szCs w:val="24"/>
+        </w:rPr>
         <w:t>rightDist</w:t>
       </w:r>
       <w:proofErr w:type="spellEnd"/>
@@ -1569,7 +1599,6 @@
         <w:spacing w:after="0" w:line="240" w:lineRule="auto"/>
         <w:rPr>
           <w:rFonts w:ascii="Times New Roman" w:hAnsi="Times New Roman" w:cs="Times New Roman"/>
-          <w:b/>
           <w:sz w:val="24"/>
           <w:szCs w:val="24"/>
         </w:rPr>
@@ -1583,41 +1612,888 @@
         </w:rPr>
         <w:t>Enhanced Pseudo-Code</w:t>
       </w:r>
-    </w:p>
-    <w:p>
-      <w:pPr>
-        <w:rPr>
-          <w:rFonts w:ascii="Times New Roman" w:hAnsi="Times New Roman" w:cs="Times New Roman"/>
-          <w:sz w:val="24"/>
-          <w:szCs w:val="24"/>
-        </w:rPr>
-      </w:pPr>
-      <w:r>
-        <w:rPr>
-          <w:rFonts w:ascii="Times New Roman" w:hAnsi="Times New Roman" w:cs="Times New Roman"/>
-          <w:sz w:val="24"/>
-          <w:szCs w:val="24"/>
-        </w:rPr>
-        <w:tab/>
-      </w:r>
-    </w:p>
-    <w:p>
-      <w:pPr>
-        <w:rPr>
-          <w:rFonts w:ascii="Times New Roman" w:hAnsi="Times New Roman" w:cs="Times New Roman"/>
-          <w:sz w:val="24"/>
-          <w:szCs w:val="24"/>
-        </w:rPr>
-      </w:pPr>
-    </w:p>
-    <w:p>
-      <w:pPr>
-        <w:rPr>
-          <w:rFonts w:ascii="Times New Roman" w:hAnsi="Times New Roman" w:cs="Times New Roman"/>
-          <w:sz w:val="24"/>
-          <w:szCs w:val="24"/>
-        </w:rPr>
-      </w:pPr>
+      <w:r>
+        <w:rPr>
+          <w:rFonts w:ascii="Times New Roman" w:hAnsi="Times New Roman" w:cs="Times New Roman"/>
+          <w:sz w:val="24"/>
+          <w:szCs w:val="24"/>
+        </w:rPr>
+        <w:tab/>
+      </w:r>
+    </w:p>
+    <w:p>
+      <w:pPr>
+        <w:spacing w:after="0" w:line="240" w:lineRule="auto"/>
+        <w:rPr>
+          <w:rFonts w:ascii="Times New Roman" w:hAnsi="Times New Roman" w:cs="Times New Roman"/>
+          <w:b/>
+          <w:sz w:val="24"/>
+          <w:szCs w:val="24"/>
+        </w:rPr>
+      </w:pPr>
+      <w:bookmarkStart w:id="0" w:name="_GoBack"/>
+      <w:bookmarkEnd w:id="0"/>
+    </w:p>
+    <w:p>
+      <w:pPr>
+        <w:pStyle w:val="NormalWeb"/>
+        <w:shd w:val="clear" w:color="auto" w:fill="FFFFFF"/>
+        <w:spacing w:before="0" w:beforeAutospacing="0" w:after="0" w:afterAutospacing="0"/>
+        <w:rPr>
+          <w:rFonts w:ascii="Arial" w:hAnsi="Arial" w:cs="Arial"/>
+          <w:color w:val="222222"/>
+          <w:sz w:val="19"/>
+          <w:szCs w:val="19"/>
+        </w:rPr>
+      </w:pPr>
+      <w:r>
+        <w:rPr>
+          <w:rFonts w:ascii="Arial" w:hAnsi="Arial" w:cs="Arial"/>
+          <w:b/>
+          <w:bCs/>
+          <w:color w:val="222222"/>
+          <w:sz w:val="19"/>
+          <w:szCs w:val="19"/>
+        </w:rPr>
+        <w:t xml:space="preserve">Identify L to separate the points into two roughly equal parts. </w:t>
+      </w:r>
+      <w:proofErr w:type="spellStart"/>
+      <w:r>
+        <w:rPr>
+          <w:rFonts w:ascii="Arial" w:hAnsi="Arial" w:cs="Arial"/>
+          <w:b/>
+          <w:bCs/>
+          <w:color w:val="222222"/>
+          <w:sz w:val="19"/>
+          <w:szCs w:val="19"/>
+        </w:rPr>
+        <w:t>X_x</w:t>
+      </w:r>
+      <w:proofErr w:type="spellEnd"/>
+      <w:r>
+        <w:rPr>
+          <w:rFonts w:ascii="Arial" w:hAnsi="Arial" w:cs="Arial"/>
+          <w:b/>
+          <w:bCs/>
+          <w:color w:val="222222"/>
+          <w:sz w:val="19"/>
+          <w:szCs w:val="19"/>
+        </w:rPr>
+        <w:t xml:space="preserve"> naturally breaks into two parts </w:t>
+      </w:r>
+      <w:proofErr w:type="spellStart"/>
+      <w:r>
+        <w:rPr>
+          <w:rFonts w:ascii="Arial" w:hAnsi="Arial" w:cs="Arial"/>
+          <w:b/>
+          <w:bCs/>
+          <w:color w:val="222222"/>
+          <w:sz w:val="19"/>
+          <w:szCs w:val="19"/>
+        </w:rPr>
+        <w:t>Q_x</w:t>
+      </w:r>
+      <w:proofErr w:type="spellEnd"/>
+      <w:r>
+        <w:rPr>
+          <w:rFonts w:ascii="Arial" w:hAnsi="Arial" w:cs="Arial"/>
+          <w:b/>
+          <w:bCs/>
+          <w:color w:val="222222"/>
+          <w:sz w:val="19"/>
+          <w:szCs w:val="19"/>
+        </w:rPr>
+        <w:t xml:space="preserve"> and </w:t>
+      </w:r>
+      <w:proofErr w:type="spellStart"/>
+      <w:r>
+        <w:rPr>
+          <w:rFonts w:ascii="Arial" w:hAnsi="Arial" w:cs="Arial"/>
+          <w:b/>
+          <w:bCs/>
+          <w:color w:val="222222"/>
+          <w:sz w:val="19"/>
+          <w:szCs w:val="19"/>
+        </w:rPr>
+        <w:t>R_x</w:t>
+      </w:r>
+      <w:proofErr w:type="spellEnd"/>
+      <w:r>
+        <w:rPr>
+          <w:rFonts w:ascii="Arial" w:hAnsi="Arial" w:cs="Arial"/>
+          <w:b/>
+          <w:bCs/>
+          <w:color w:val="222222"/>
+          <w:sz w:val="19"/>
+          <w:szCs w:val="19"/>
+        </w:rPr>
+        <w:t>. |</w:t>
+      </w:r>
+      <w:proofErr w:type="gramStart"/>
+      <w:r>
+        <w:rPr>
+          <w:rFonts w:ascii="Arial" w:hAnsi="Arial" w:cs="Arial"/>
+          <w:b/>
+          <w:bCs/>
+          <w:color w:val="222222"/>
+          <w:sz w:val="19"/>
+          <w:szCs w:val="19"/>
+        </w:rPr>
+        <w:t>O(</w:t>
+      </w:r>
+      <w:proofErr w:type="gramEnd"/>
+      <w:r>
+        <w:rPr>
+          <w:rFonts w:ascii="Arial" w:hAnsi="Arial" w:cs="Arial"/>
+          <w:b/>
+          <w:bCs/>
+          <w:color w:val="222222"/>
+          <w:sz w:val="19"/>
+          <w:szCs w:val="19"/>
+        </w:rPr>
+        <w:t>n)</w:t>
+      </w:r>
+      <w:r>
+        <w:rPr>
+          <w:rStyle w:val="apple-converted-space"/>
+          <w:rFonts w:ascii="Arial" w:hAnsi="Arial" w:cs="Arial"/>
+          <w:b/>
+          <w:bCs/>
+          <w:color w:val="222222"/>
+          <w:sz w:val="19"/>
+          <w:szCs w:val="19"/>
+        </w:rPr>
+        <w:t> </w:t>
+      </w:r>
+    </w:p>
+    <w:p>
+      <w:pPr>
+        <w:pStyle w:val="NormalWeb"/>
+        <w:shd w:val="clear" w:color="auto" w:fill="FFFFFF"/>
+        <w:spacing w:after="0" w:afterAutospacing="0"/>
+        <w:rPr>
+          <w:rFonts w:ascii="Arial" w:hAnsi="Arial" w:cs="Arial"/>
+          <w:color w:val="222222"/>
+          <w:sz w:val="19"/>
+          <w:szCs w:val="19"/>
+        </w:rPr>
+      </w:pPr>
+      <w:r>
+        <w:rPr>
+          <w:rFonts w:ascii="Arial" w:hAnsi="Arial" w:cs="Arial"/>
+          <w:b/>
+          <w:bCs/>
+          <w:color w:val="222222"/>
+          <w:sz w:val="19"/>
+          <w:szCs w:val="19"/>
+        </w:rPr>
+        <w:t xml:space="preserve">Break </w:t>
+      </w:r>
+      <w:proofErr w:type="spellStart"/>
+      <w:r>
+        <w:rPr>
+          <w:rFonts w:ascii="Arial" w:hAnsi="Arial" w:cs="Arial"/>
+          <w:b/>
+          <w:bCs/>
+          <w:color w:val="222222"/>
+          <w:sz w:val="19"/>
+          <w:szCs w:val="19"/>
+        </w:rPr>
+        <w:t>X_y</w:t>
+      </w:r>
+      <w:proofErr w:type="spellEnd"/>
+      <w:r>
+        <w:rPr>
+          <w:rFonts w:ascii="Arial" w:hAnsi="Arial" w:cs="Arial"/>
+          <w:b/>
+          <w:bCs/>
+          <w:color w:val="222222"/>
+          <w:sz w:val="19"/>
+          <w:szCs w:val="19"/>
+        </w:rPr>
+        <w:t xml:space="preserve"> into two parts as well </w:t>
+      </w:r>
+      <w:proofErr w:type="spellStart"/>
+      <w:r>
+        <w:rPr>
+          <w:rFonts w:ascii="Arial" w:hAnsi="Arial" w:cs="Arial"/>
+          <w:b/>
+          <w:bCs/>
+          <w:color w:val="222222"/>
+          <w:sz w:val="19"/>
+          <w:szCs w:val="19"/>
+        </w:rPr>
+        <w:t>Q_y</w:t>
+      </w:r>
+      <w:proofErr w:type="spellEnd"/>
+      <w:r>
+        <w:rPr>
+          <w:rFonts w:ascii="Arial" w:hAnsi="Arial" w:cs="Arial"/>
+          <w:b/>
+          <w:bCs/>
+          <w:color w:val="222222"/>
+          <w:sz w:val="19"/>
+          <w:szCs w:val="19"/>
+        </w:rPr>
+        <w:t xml:space="preserve"> and </w:t>
+      </w:r>
+      <w:proofErr w:type="spellStart"/>
+      <w:r>
+        <w:rPr>
+          <w:rFonts w:ascii="Arial" w:hAnsi="Arial" w:cs="Arial"/>
+          <w:b/>
+          <w:bCs/>
+          <w:color w:val="222222"/>
+          <w:sz w:val="19"/>
+          <w:szCs w:val="19"/>
+        </w:rPr>
+        <w:t>R_y</w:t>
+      </w:r>
+      <w:proofErr w:type="spellEnd"/>
+      <w:r>
+        <w:rPr>
+          <w:rFonts w:ascii="Arial" w:hAnsi="Arial" w:cs="Arial"/>
+          <w:b/>
+          <w:bCs/>
+          <w:color w:val="222222"/>
+          <w:sz w:val="19"/>
+          <w:szCs w:val="19"/>
+        </w:rPr>
+        <w:t xml:space="preserve">. </w:t>
+      </w:r>
+      <w:proofErr w:type="spellStart"/>
+      <w:r>
+        <w:rPr>
+          <w:rFonts w:ascii="Arial" w:hAnsi="Arial" w:cs="Arial"/>
+          <w:b/>
+          <w:bCs/>
+          <w:color w:val="222222"/>
+          <w:sz w:val="19"/>
+          <w:szCs w:val="19"/>
+        </w:rPr>
+        <w:t>Q_y</w:t>
+      </w:r>
+      <w:proofErr w:type="spellEnd"/>
+      <w:r>
+        <w:rPr>
+          <w:rFonts w:ascii="Arial" w:hAnsi="Arial" w:cs="Arial"/>
+          <w:b/>
+          <w:bCs/>
+          <w:color w:val="222222"/>
+          <w:sz w:val="19"/>
+          <w:szCs w:val="19"/>
+        </w:rPr>
+        <w:t xml:space="preserve"> will contain the same set of points as </w:t>
+      </w:r>
+      <w:proofErr w:type="spellStart"/>
+      <w:r>
+        <w:rPr>
+          <w:rFonts w:ascii="Arial" w:hAnsi="Arial" w:cs="Arial"/>
+          <w:b/>
+          <w:bCs/>
+          <w:color w:val="222222"/>
+          <w:sz w:val="19"/>
+          <w:szCs w:val="19"/>
+        </w:rPr>
+        <w:t>Q_x</w:t>
+      </w:r>
+      <w:proofErr w:type="spellEnd"/>
+      <w:r>
+        <w:rPr>
+          <w:rFonts w:ascii="Arial" w:hAnsi="Arial" w:cs="Arial"/>
+          <w:b/>
+          <w:bCs/>
+          <w:color w:val="222222"/>
+          <w:sz w:val="19"/>
+          <w:szCs w:val="19"/>
+        </w:rPr>
+        <w:t xml:space="preserve"> but sorted based on y. Similarly for </w:t>
+      </w:r>
+      <w:proofErr w:type="spellStart"/>
+      <w:r>
+        <w:rPr>
+          <w:rFonts w:ascii="Arial" w:hAnsi="Arial" w:cs="Arial"/>
+          <w:b/>
+          <w:bCs/>
+          <w:color w:val="222222"/>
+          <w:sz w:val="19"/>
+          <w:szCs w:val="19"/>
+        </w:rPr>
+        <w:t>R_y</w:t>
+      </w:r>
+      <w:proofErr w:type="spellEnd"/>
+      <w:r>
+        <w:rPr>
+          <w:rFonts w:ascii="Arial" w:hAnsi="Arial" w:cs="Arial"/>
+          <w:b/>
+          <w:bCs/>
+          <w:color w:val="222222"/>
+          <w:sz w:val="19"/>
+          <w:szCs w:val="19"/>
+        </w:rPr>
+        <w:t xml:space="preserve"> and </w:t>
+      </w:r>
+      <w:proofErr w:type="spellStart"/>
+      <w:r>
+        <w:rPr>
+          <w:rFonts w:ascii="Arial" w:hAnsi="Arial" w:cs="Arial"/>
+          <w:b/>
+          <w:bCs/>
+          <w:color w:val="222222"/>
+          <w:sz w:val="19"/>
+          <w:szCs w:val="19"/>
+        </w:rPr>
+        <w:t>R_x</w:t>
+      </w:r>
+      <w:proofErr w:type="spellEnd"/>
+      <w:r>
+        <w:rPr>
+          <w:rFonts w:ascii="Arial" w:hAnsi="Arial" w:cs="Arial"/>
+          <w:b/>
+          <w:bCs/>
+          <w:color w:val="222222"/>
+          <w:sz w:val="19"/>
+          <w:szCs w:val="19"/>
+        </w:rPr>
+        <w:t xml:space="preserve">. | </w:t>
+      </w:r>
+      <w:proofErr w:type="gramStart"/>
+      <w:r>
+        <w:rPr>
+          <w:rFonts w:ascii="Arial" w:hAnsi="Arial" w:cs="Arial"/>
+          <w:b/>
+          <w:bCs/>
+          <w:color w:val="222222"/>
+          <w:sz w:val="19"/>
+          <w:szCs w:val="19"/>
+        </w:rPr>
+        <w:t>O(</w:t>
+      </w:r>
+      <w:proofErr w:type="gramEnd"/>
+      <w:r>
+        <w:rPr>
+          <w:rFonts w:ascii="Arial" w:hAnsi="Arial" w:cs="Arial"/>
+          <w:b/>
+          <w:bCs/>
+          <w:color w:val="222222"/>
+          <w:sz w:val="19"/>
+          <w:szCs w:val="19"/>
+        </w:rPr>
+        <w:t xml:space="preserve">n) // this is done by scanning </w:t>
+      </w:r>
+      <w:proofErr w:type="spellStart"/>
+      <w:r>
+        <w:rPr>
+          <w:rFonts w:ascii="Arial" w:hAnsi="Arial" w:cs="Arial"/>
+          <w:b/>
+          <w:bCs/>
+          <w:color w:val="222222"/>
+          <w:sz w:val="19"/>
+          <w:szCs w:val="19"/>
+        </w:rPr>
+        <w:t>X_y</w:t>
+      </w:r>
+      <w:proofErr w:type="spellEnd"/>
+      <w:r>
+        <w:rPr>
+          <w:rFonts w:ascii="Arial" w:hAnsi="Arial" w:cs="Arial"/>
+          <w:b/>
+          <w:bCs/>
+          <w:color w:val="222222"/>
+          <w:sz w:val="19"/>
+          <w:szCs w:val="19"/>
+        </w:rPr>
+        <w:t xml:space="preserve"> and place each point either in </w:t>
+      </w:r>
+      <w:proofErr w:type="spellStart"/>
+      <w:r>
+        <w:rPr>
+          <w:rFonts w:ascii="Arial" w:hAnsi="Arial" w:cs="Arial"/>
+          <w:b/>
+          <w:bCs/>
+          <w:color w:val="222222"/>
+          <w:sz w:val="19"/>
+          <w:szCs w:val="19"/>
+        </w:rPr>
+        <w:t>Q_y</w:t>
+      </w:r>
+      <w:proofErr w:type="spellEnd"/>
+      <w:r>
+        <w:rPr>
+          <w:rFonts w:ascii="Arial" w:hAnsi="Arial" w:cs="Arial"/>
+          <w:b/>
+          <w:bCs/>
+          <w:color w:val="222222"/>
+          <w:sz w:val="19"/>
+          <w:szCs w:val="19"/>
+        </w:rPr>
+        <w:t xml:space="preserve"> or </w:t>
+      </w:r>
+      <w:proofErr w:type="spellStart"/>
+      <w:r>
+        <w:rPr>
+          <w:rFonts w:ascii="Arial" w:hAnsi="Arial" w:cs="Arial"/>
+          <w:b/>
+          <w:bCs/>
+          <w:color w:val="222222"/>
+          <w:sz w:val="19"/>
+          <w:szCs w:val="19"/>
+        </w:rPr>
+        <w:t>R_y</w:t>
+      </w:r>
+      <w:proofErr w:type="spellEnd"/>
+      <w:r>
+        <w:rPr>
+          <w:rFonts w:ascii="Arial" w:hAnsi="Arial" w:cs="Arial"/>
+          <w:b/>
+          <w:bCs/>
+          <w:color w:val="222222"/>
+          <w:sz w:val="19"/>
+          <w:szCs w:val="19"/>
+        </w:rPr>
+        <w:t xml:space="preserve"> based its x value.</w:t>
+      </w:r>
+    </w:p>
+    <w:p>
+      <w:pPr>
+        <w:pStyle w:val="NormalWeb"/>
+        <w:shd w:val="clear" w:color="auto" w:fill="FFFFFF"/>
+        <w:spacing w:after="0" w:afterAutospacing="0"/>
+        <w:rPr>
+          <w:rFonts w:ascii="Arial" w:hAnsi="Arial" w:cs="Arial"/>
+          <w:color w:val="222222"/>
+          <w:sz w:val="19"/>
+          <w:szCs w:val="19"/>
+        </w:rPr>
+      </w:pPr>
+      <w:r>
+        <w:rPr>
+          <w:rFonts w:ascii="Arial" w:hAnsi="Arial" w:cs="Arial"/>
+          <w:color w:val="222222"/>
+          <w:sz w:val="19"/>
+          <w:szCs w:val="19"/>
+        </w:rPr>
+        <w:lastRenderedPageBreak/>
+        <w:t xml:space="preserve">d1=recursively call enhanced with </w:t>
+      </w:r>
+      <w:proofErr w:type="spellStart"/>
+      <w:r>
+        <w:rPr>
+          <w:rFonts w:ascii="Arial" w:hAnsi="Arial" w:cs="Arial"/>
+          <w:color w:val="222222"/>
+          <w:sz w:val="19"/>
+          <w:szCs w:val="19"/>
+        </w:rPr>
+        <w:t>Q_x</w:t>
+      </w:r>
+      <w:proofErr w:type="spellEnd"/>
+      <w:r>
+        <w:rPr>
+          <w:rFonts w:ascii="Arial" w:hAnsi="Arial" w:cs="Arial"/>
+          <w:color w:val="222222"/>
+          <w:sz w:val="19"/>
+          <w:szCs w:val="19"/>
+        </w:rPr>
+        <w:t>,</w:t>
+      </w:r>
+      <w:r>
+        <w:rPr>
+          <w:rStyle w:val="apple-converted-space"/>
+          <w:rFonts w:ascii="Arial" w:hAnsi="Arial" w:cs="Arial"/>
+          <w:color w:val="222222"/>
+          <w:sz w:val="19"/>
+          <w:szCs w:val="19"/>
+        </w:rPr>
+        <w:t> </w:t>
+      </w:r>
+      <w:proofErr w:type="spellStart"/>
+      <w:r>
+        <w:rPr>
+          <w:rFonts w:ascii="Arial" w:hAnsi="Arial" w:cs="Arial"/>
+          <w:b/>
+          <w:bCs/>
+          <w:color w:val="222222"/>
+          <w:sz w:val="19"/>
+          <w:szCs w:val="19"/>
+        </w:rPr>
+        <w:t>Q_y</w:t>
+      </w:r>
+      <w:proofErr w:type="spellEnd"/>
+      <w:r>
+        <w:rPr>
+          <w:rStyle w:val="apple-converted-space"/>
+          <w:rFonts w:ascii="Arial" w:hAnsi="Arial" w:cs="Arial"/>
+          <w:color w:val="222222"/>
+          <w:sz w:val="19"/>
+          <w:szCs w:val="19"/>
+        </w:rPr>
+        <w:t> </w:t>
+      </w:r>
+      <w:r>
+        <w:rPr>
+          <w:rFonts w:ascii="Arial" w:hAnsi="Arial" w:cs="Arial"/>
+          <w:color w:val="222222"/>
+          <w:sz w:val="19"/>
+          <w:szCs w:val="19"/>
+        </w:rPr>
+        <w:t>|</w:t>
+      </w:r>
+      <w:proofErr w:type="gramStart"/>
+      <w:r>
+        <w:rPr>
+          <w:rFonts w:ascii="Arial" w:hAnsi="Arial" w:cs="Arial"/>
+          <w:color w:val="222222"/>
+          <w:sz w:val="19"/>
+          <w:szCs w:val="19"/>
+        </w:rPr>
+        <w:t>T(</w:t>
+      </w:r>
+      <w:proofErr w:type="gramEnd"/>
+      <w:r>
+        <w:rPr>
+          <w:rFonts w:ascii="Arial" w:hAnsi="Arial" w:cs="Arial"/>
+          <w:color w:val="222222"/>
+          <w:sz w:val="19"/>
+          <w:szCs w:val="19"/>
+        </w:rPr>
+        <w:t>n/2) </w:t>
+      </w:r>
+      <w:r>
+        <w:rPr>
+          <w:rStyle w:val="apple-converted-space"/>
+          <w:rFonts w:ascii="Arial" w:hAnsi="Arial" w:cs="Arial"/>
+          <w:color w:val="222222"/>
+          <w:sz w:val="19"/>
+          <w:szCs w:val="19"/>
+        </w:rPr>
+        <w:t> </w:t>
+      </w:r>
+    </w:p>
+    <w:p>
+      <w:pPr>
+        <w:pStyle w:val="NormalWeb"/>
+        <w:shd w:val="clear" w:color="auto" w:fill="FFFFFF"/>
+        <w:spacing w:after="0" w:afterAutospacing="0"/>
+        <w:rPr>
+          <w:rFonts w:ascii="Arial" w:hAnsi="Arial" w:cs="Arial"/>
+          <w:color w:val="222222"/>
+          <w:sz w:val="19"/>
+          <w:szCs w:val="19"/>
+        </w:rPr>
+      </w:pPr>
+      <w:r>
+        <w:rPr>
+          <w:rFonts w:ascii="Arial" w:hAnsi="Arial" w:cs="Arial"/>
+          <w:color w:val="222222"/>
+          <w:sz w:val="19"/>
+          <w:szCs w:val="19"/>
+        </w:rPr>
+        <w:t xml:space="preserve">d2=recursively call enhanced with </w:t>
+      </w:r>
+      <w:proofErr w:type="spellStart"/>
+      <w:r>
+        <w:rPr>
+          <w:rFonts w:ascii="Arial" w:hAnsi="Arial" w:cs="Arial"/>
+          <w:color w:val="222222"/>
+          <w:sz w:val="19"/>
+          <w:szCs w:val="19"/>
+        </w:rPr>
+        <w:t>R_x</w:t>
+      </w:r>
+      <w:proofErr w:type="spellEnd"/>
+      <w:r>
+        <w:rPr>
+          <w:rFonts w:ascii="Arial" w:hAnsi="Arial" w:cs="Arial"/>
+          <w:color w:val="222222"/>
+          <w:sz w:val="19"/>
+          <w:szCs w:val="19"/>
+        </w:rPr>
+        <w:t>,</w:t>
+      </w:r>
+      <w:r>
+        <w:rPr>
+          <w:rStyle w:val="apple-converted-space"/>
+          <w:rFonts w:ascii="Arial" w:hAnsi="Arial" w:cs="Arial"/>
+          <w:color w:val="222222"/>
+          <w:sz w:val="19"/>
+          <w:szCs w:val="19"/>
+        </w:rPr>
+        <w:t> </w:t>
+      </w:r>
+      <w:proofErr w:type="spellStart"/>
+      <w:r>
+        <w:rPr>
+          <w:rFonts w:ascii="Arial" w:hAnsi="Arial" w:cs="Arial"/>
+          <w:b/>
+          <w:bCs/>
+          <w:color w:val="222222"/>
+          <w:sz w:val="19"/>
+          <w:szCs w:val="19"/>
+        </w:rPr>
+        <w:t>R_y</w:t>
+      </w:r>
+      <w:proofErr w:type="spellEnd"/>
+      <w:r>
+        <w:rPr>
+          <w:rStyle w:val="apple-converted-space"/>
+          <w:rFonts w:ascii="Arial" w:hAnsi="Arial" w:cs="Arial"/>
+          <w:b/>
+          <w:bCs/>
+          <w:color w:val="222222"/>
+          <w:sz w:val="19"/>
+          <w:szCs w:val="19"/>
+        </w:rPr>
+        <w:t> </w:t>
+      </w:r>
+      <w:r>
+        <w:rPr>
+          <w:rFonts w:ascii="Arial" w:hAnsi="Arial" w:cs="Arial"/>
+          <w:color w:val="222222"/>
+          <w:sz w:val="19"/>
+          <w:szCs w:val="19"/>
+        </w:rPr>
+        <w:t>|</w:t>
+      </w:r>
+      <w:proofErr w:type="gramStart"/>
+      <w:r>
+        <w:rPr>
+          <w:rFonts w:ascii="Arial" w:hAnsi="Arial" w:cs="Arial"/>
+          <w:color w:val="222222"/>
+          <w:sz w:val="19"/>
+          <w:szCs w:val="19"/>
+        </w:rPr>
+        <w:t>T(</w:t>
+      </w:r>
+      <w:proofErr w:type="gramEnd"/>
+      <w:r>
+        <w:rPr>
+          <w:rFonts w:ascii="Arial" w:hAnsi="Arial" w:cs="Arial"/>
+          <w:color w:val="222222"/>
+          <w:sz w:val="19"/>
+          <w:szCs w:val="19"/>
+        </w:rPr>
+        <w:t>n/2)</w:t>
+      </w:r>
+    </w:p>
+    <w:p>
+      <w:pPr>
+        <w:pStyle w:val="NormalWeb"/>
+        <w:shd w:val="clear" w:color="auto" w:fill="FFFFFF"/>
+        <w:spacing w:after="0" w:afterAutospacing="0"/>
+        <w:rPr>
+          <w:rFonts w:ascii="Arial" w:hAnsi="Arial" w:cs="Arial"/>
+          <w:color w:val="222222"/>
+          <w:sz w:val="19"/>
+          <w:szCs w:val="19"/>
+        </w:rPr>
+      </w:pPr>
+      <w:r>
+        <w:rPr>
+          <w:rFonts w:ascii="Arial" w:hAnsi="Arial" w:cs="Arial"/>
+          <w:color w:val="222222"/>
+          <w:sz w:val="19"/>
+          <w:szCs w:val="19"/>
+        </w:rPr>
+        <w:t>d=</w:t>
+      </w:r>
+      <w:proofErr w:type="gramStart"/>
+      <w:r>
+        <w:rPr>
+          <w:rFonts w:ascii="Arial" w:hAnsi="Arial" w:cs="Arial"/>
+          <w:color w:val="222222"/>
+          <w:sz w:val="19"/>
+          <w:szCs w:val="19"/>
+        </w:rPr>
+        <w:t>min(</w:t>
+      </w:r>
+      <w:proofErr w:type="gramEnd"/>
+      <w:r>
+        <w:rPr>
+          <w:rFonts w:ascii="Arial" w:hAnsi="Arial" w:cs="Arial"/>
+          <w:color w:val="222222"/>
+          <w:sz w:val="19"/>
+          <w:szCs w:val="19"/>
+        </w:rPr>
+        <w:t>d1,d2) |c</w:t>
+      </w:r>
+      <w:r>
+        <w:rPr>
+          <w:rStyle w:val="apple-converted-space"/>
+          <w:rFonts w:ascii="Arial" w:hAnsi="Arial" w:cs="Arial"/>
+          <w:color w:val="222222"/>
+          <w:sz w:val="19"/>
+          <w:szCs w:val="19"/>
+        </w:rPr>
+        <w:t> </w:t>
+      </w:r>
+    </w:p>
+    <w:p>
+      <w:pPr>
+        <w:pStyle w:val="NormalWeb"/>
+        <w:shd w:val="clear" w:color="auto" w:fill="FFFFFF"/>
+        <w:spacing w:after="0" w:afterAutospacing="0"/>
+        <w:rPr>
+          <w:rFonts w:ascii="Arial" w:hAnsi="Arial" w:cs="Arial"/>
+          <w:color w:val="222222"/>
+          <w:sz w:val="19"/>
+          <w:szCs w:val="19"/>
+        </w:rPr>
+      </w:pPr>
+      <w:r>
+        <w:rPr>
+          <w:rFonts w:ascii="Arial" w:hAnsi="Arial" w:cs="Arial"/>
+          <w:b/>
+          <w:bCs/>
+          <w:color w:val="222222"/>
+          <w:sz w:val="19"/>
+          <w:szCs w:val="19"/>
+        </w:rPr>
+        <w:t xml:space="preserve">Scan </w:t>
+      </w:r>
+      <w:proofErr w:type="spellStart"/>
+      <w:r>
+        <w:rPr>
+          <w:rFonts w:ascii="Arial" w:hAnsi="Arial" w:cs="Arial"/>
+          <w:b/>
+          <w:bCs/>
+          <w:color w:val="222222"/>
+          <w:sz w:val="19"/>
+          <w:szCs w:val="19"/>
+        </w:rPr>
+        <w:t>X_y</w:t>
+      </w:r>
+      <w:proofErr w:type="spellEnd"/>
+      <w:r>
+        <w:rPr>
+          <w:rFonts w:ascii="Arial" w:hAnsi="Arial" w:cs="Arial"/>
+          <w:b/>
+          <w:bCs/>
+          <w:color w:val="222222"/>
+          <w:sz w:val="19"/>
+          <w:szCs w:val="19"/>
+        </w:rPr>
+        <w:t xml:space="preserve"> in order to eliminate any point whose x is not within d of L - this will result in a M sorted based on y. |</w:t>
+      </w:r>
+      <w:proofErr w:type="gramStart"/>
+      <w:r>
+        <w:rPr>
+          <w:rFonts w:ascii="Arial" w:hAnsi="Arial" w:cs="Arial"/>
+          <w:b/>
+          <w:bCs/>
+          <w:color w:val="222222"/>
+          <w:sz w:val="19"/>
+          <w:szCs w:val="19"/>
+        </w:rPr>
+        <w:t>O(</w:t>
+      </w:r>
+      <w:proofErr w:type="gramEnd"/>
+      <w:r>
+        <w:rPr>
+          <w:rFonts w:ascii="Arial" w:hAnsi="Arial" w:cs="Arial"/>
+          <w:b/>
+          <w:bCs/>
+          <w:color w:val="222222"/>
+          <w:sz w:val="19"/>
+          <w:szCs w:val="19"/>
+        </w:rPr>
+        <w:t>n)</w:t>
+      </w:r>
+    </w:p>
+    <w:p>
+      <w:pPr>
+        <w:spacing w:line="240" w:lineRule="auto"/>
+        <w:rPr>
+          <w:rFonts w:ascii="Times New Roman" w:hAnsi="Times New Roman" w:cs="Times New Roman"/>
+          <w:sz w:val="24"/>
+          <w:szCs w:val="24"/>
+        </w:rPr>
+      </w:pPr>
+    </w:p>
+    <w:p>
+      <w:pPr>
+        <w:spacing w:line="240" w:lineRule="auto"/>
+        <w:rPr>
+          <w:rFonts w:ascii="Times New Roman" w:hAnsi="Times New Roman" w:cs="Times New Roman"/>
+          <w:sz w:val="24"/>
+          <w:szCs w:val="24"/>
+        </w:rPr>
+      </w:pPr>
+      <w:r>
+        <w:rPr>
+          <w:rFonts w:ascii="Arial" w:hAnsi="Arial" w:cs="Arial"/>
+          <w:color w:val="222222"/>
+          <w:sz w:val="19"/>
+          <w:szCs w:val="19"/>
+          <w:shd w:val="clear" w:color="auto" w:fill="FFFFFF"/>
+        </w:rPr>
+        <w:t>Apply cross-closest-</w:t>
+      </w:r>
+      <w:proofErr w:type="gramStart"/>
+      <w:r>
+        <w:rPr>
+          <w:rFonts w:ascii="Arial" w:hAnsi="Arial" w:cs="Arial"/>
+          <w:color w:val="222222"/>
+          <w:sz w:val="19"/>
+          <w:szCs w:val="19"/>
+          <w:shd w:val="clear" w:color="auto" w:fill="FFFFFF"/>
+        </w:rPr>
+        <w:t>part(</w:t>
+      </w:r>
+      <w:proofErr w:type="spellStart"/>
+      <w:proofErr w:type="gramEnd"/>
+      <w:r>
+        <w:rPr>
+          <w:rFonts w:ascii="Arial" w:hAnsi="Arial" w:cs="Arial"/>
+          <w:color w:val="222222"/>
+          <w:sz w:val="19"/>
+          <w:szCs w:val="19"/>
+          <w:shd w:val="clear" w:color="auto" w:fill="FFFFFF"/>
+        </w:rPr>
+        <w:t>M,d</w:t>
+      </w:r>
+      <w:proofErr w:type="spellEnd"/>
+      <w:r>
+        <w:rPr>
+          <w:rFonts w:ascii="Arial" w:hAnsi="Arial" w:cs="Arial"/>
+          <w:color w:val="222222"/>
+          <w:sz w:val="19"/>
+          <w:szCs w:val="19"/>
+          <w:shd w:val="clear" w:color="auto" w:fill="FFFFFF"/>
+        </w:rPr>
+        <w:t>) as explained in the slide, which returns the smallest distance overall. |</w:t>
+      </w:r>
+      <w:proofErr w:type="gramStart"/>
+      <w:r>
+        <w:rPr>
+          <w:rFonts w:ascii="Arial" w:hAnsi="Arial" w:cs="Arial"/>
+          <w:color w:val="222222"/>
+          <w:sz w:val="19"/>
+          <w:szCs w:val="19"/>
+          <w:shd w:val="clear" w:color="auto" w:fill="FFFFFF"/>
+        </w:rPr>
+        <w:t>O(</w:t>
+      </w:r>
+      <w:proofErr w:type="gramEnd"/>
+      <w:r>
+        <w:rPr>
+          <w:rFonts w:ascii="Arial" w:hAnsi="Arial" w:cs="Arial"/>
+          <w:color w:val="222222"/>
+          <w:sz w:val="19"/>
+          <w:szCs w:val="19"/>
+          <w:shd w:val="clear" w:color="auto" w:fill="FFFFFF"/>
+        </w:rPr>
+        <w:t>n</w:t>
+      </w:r>
+      <w:r>
+        <w:rPr>
+          <w:rFonts w:ascii="Arial" w:hAnsi="Arial" w:cs="Arial"/>
+          <w:color w:val="222222"/>
+          <w:sz w:val="19"/>
+          <w:szCs w:val="19"/>
+          <w:shd w:val="clear" w:color="auto" w:fill="FFFFFF"/>
+        </w:rPr>
+        <w:t>)</w:t>
+      </w:r>
     </w:p>
     <w:p>
       <w:pPr>
@@ -1670,7 +2546,6 @@
           <w:szCs w:val="24"/>
           <w:u w:val="single"/>
         </w:rPr>
-        <w:lastRenderedPageBreak/>
         <w:t>Asymptotic Analysis</w:t>
       </w:r>
       <w:r>
@@ -1701,6 +2576,34 @@
           <w:szCs w:val="24"/>
         </w:rPr>
         <w:t>:</w:t>
+      </w:r>
+    </w:p>
+    <w:p>
+      <w:pPr>
+        <w:rPr>
+          <w:rFonts w:ascii="Times New Roman" w:hAnsi="Times New Roman" w:cs="Times New Roman"/>
+          <w:i/>
+          <w:sz w:val="24"/>
+          <w:szCs w:val="24"/>
+        </w:rPr>
+      </w:pPr>
+      <w:r>
+        <w:rPr>
+          <w:rFonts w:ascii="Times New Roman" w:hAnsi="Times New Roman" w:cs="Times New Roman"/>
+          <w:i/>
+          <w:sz w:val="24"/>
+          <w:szCs w:val="24"/>
+        </w:rPr>
+        <w:t xml:space="preserve">Please analyze the runtime for </w:t>
+      </w:r>
+      <w:r>
+        <w:rPr>
+          <w:rFonts w:ascii="Times New Roman" w:hAnsi="Times New Roman" w:cs="Times New Roman"/>
+          <w:i/>
+          <w:sz w:val="24"/>
+          <w:szCs w:val="24"/>
+        </w:rPr>
+        <w:t>the three algorithms. In particular, please provide the recursive relation of the runtime for algorithm 2 and 3 and solve them.</w:t>
       </w:r>
     </w:p>
     <w:p>
@@ -1714,27 +2617,10 @@
           <w:shd w:val="clear" w:color="auto" w:fill="FFFFFF"/>
         </w:rPr>
       </w:pPr>
-      <w:r>
-        <w:rPr>
-          <w:rFonts w:ascii="Times New Roman" w:hAnsi="Times New Roman" w:cs="Times New Roman"/>
-          <w:i/>
-          <w:sz w:val="24"/>
-          <w:szCs w:val="24"/>
-        </w:rPr>
-        <w:t xml:space="preserve">Please analyze the runtime for </w:t>
-      </w:r>
-      <w:r>
-        <w:rPr>
-          <w:rFonts w:ascii="Times New Roman" w:hAnsi="Times New Roman" w:cs="Times New Roman"/>
-          <w:i/>
-          <w:sz w:val="24"/>
-          <w:szCs w:val="24"/>
-        </w:rPr>
-        <w:t>the three algorithms. In particular, please provide the recursive relation of the runtime for algorithm 2 and 3 and solve them.</w:t>
-      </w:r>
-    </w:p>
-    <w:p>
-      <w:pPr>
+    </w:p>
+    <w:p>
+      <w:pPr>
+        <w:spacing w:after="0"/>
         <w:rPr>
           <w:rFonts w:ascii="Times New Roman" w:hAnsi="Times New Roman" w:cs="Times New Roman"/>
           <w:b/>
@@ -1754,21 +2640,31 @@
     </w:p>
     <w:p>
       <w:pPr>
-        <w:ind w:left="720"/>
-        <w:rPr>
-          <w:rFonts w:ascii="Times New Roman" w:hAnsi="Times New Roman" w:cs="Times New Roman"/>
-          <w:sz w:val="24"/>
-          <w:szCs w:val="24"/>
-        </w:rPr>
-      </w:pPr>
-      <w:r>
-        <w:rPr>
-          <w:rFonts w:ascii="Times New Roman" w:hAnsi="Times New Roman" w:cs="Times New Roman"/>
-          <w:b/>
-          <w:sz w:val="24"/>
-          <w:szCs w:val="24"/>
-        </w:rPr>
-        <w:t xml:space="preserve"> </w:t>
+        <w:spacing w:after="0"/>
+        <w:rPr>
+          <w:rFonts w:ascii="Times New Roman" w:hAnsi="Times New Roman" w:cs="Times New Roman"/>
+          <w:b/>
+          <w:sz w:val="24"/>
+          <w:szCs w:val="24"/>
+        </w:rPr>
+      </w:pPr>
+    </w:p>
+    <w:p>
+      <w:pPr>
+        <w:spacing w:after="0"/>
+        <w:rPr>
+          <w:rFonts w:ascii="Times New Roman" w:hAnsi="Times New Roman" w:cs="Times New Roman"/>
+          <w:sz w:val="24"/>
+          <w:szCs w:val="24"/>
+        </w:rPr>
+      </w:pPr>
+      <w:r>
+        <w:rPr>
+          <w:rFonts w:ascii="Times New Roman" w:hAnsi="Times New Roman" w:cs="Times New Roman"/>
+          <w:sz w:val="24"/>
+          <w:szCs w:val="24"/>
+        </w:rPr>
+        <w:tab/>
       </w:r>
       <w:r>
         <w:rPr>
@@ -1833,6 +2729,17 @@
     </w:p>
     <w:p>
       <w:pPr>
+        <w:spacing w:after="0"/>
+        <w:rPr>
+          <w:rFonts w:ascii="Times New Roman" w:hAnsi="Times New Roman" w:cs="Times New Roman"/>
+          <w:sz w:val="24"/>
+          <w:szCs w:val="24"/>
+        </w:rPr>
+      </w:pPr>
+    </w:p>
+    <w:p>
+      <w:pPr>
+        <w:spacing w:after="0"/>
         <w:rPr>
           <w:rFonts w:ascii="Times New Roman" w:hAnsi="Times New Roman" w:cs="Times New Roman"/>
           <w:b/>
@@ -1852,57 +2759,200 @@
     </w:p>
     <w:p>
       <w:pPr>
-        <w:rPr>
-          <w:rFonts w:ascii="Times New Roman" w:hAnsi="Times New Roman" w:cs="Times New Roman"/>
-          <w:b/>
-          <w:sz w:val="24"/>
-          <w:szCs w:val="24"/>
-        </w:rPr>
-      </w:pPr>
-      <w:r>
-        <w:rPr>
-          <w:rFonts w:ascii="Times New Roman" w:hAnsi="Times New Roman" w:cs="Times New Roman"/>
-          <w:b/>
-          <w:sz w:val="24"/>
-          <w:szCs w:val="24"/>
-        </w:rPr>
-        <w:tab/>
-      </w:r>
-      <w:bookmarkStart w:id="0" w:name="_GoBack"/>
-      <w:bookmarkEnd w:id="0"/>
-    </w:p>
-    <w:p>
-      <w:pPr>
-        <w:rPr>
-          <w:rFonts w:ascii="Times New Roman" w:hAnsi="Times New Roman" w:cs="Times New Roman"/>
-          <w:b/>
-          <w:sz w:val="24"/>
-          <w:szCs w:val="24"/>
-        </w:rPr>
-      </w:pPr>
-    </w:p>
-    <w:p>
-      <w:pPr>
-        <w:rPr>
-          <w:rFonts w:ascii="Times New Roman" w:hAnsi="Times New Roman" w:cs="Times New Roman"/>
-          <w:b/>
-          <w:sz w:val="24"/>
-          <w:szCs w:val="24"/>
-        </w:rPr>
-      </w:pPr>
-    </w:p>
-    <w:p>
-      <w:pPr>
-        <w:rPr>
-          <w:rFonts w:ascii="Times New Roman" w:hAnsi="Times New Roman" w:cs="Times New Roman"/>
-          <w:b/>
-          <w:sz w:val="24"/>
-          <w:szCs w:val="24"/>
-        </w:rPr>
-      </w:pPr>
-    </w:p>
-    <w:p>
-      <w:pPr>
+        <w:pStyle w:val="NormalWeb"/>
+        <w:shd w:val="clear" w:color="auto" w:fill="FFFFFF"/>
+        <w:spacing w:before="0" w:beforeAutospacing="0" w:after="0" w:afterAutospacing="0"/>
+        <w:rPr>
+          <w:b/>
+        </w:rPr>
+      </w:pPr>
+    </w:p>
+    <w:p>
+      <w:pPr>
+        <w:pStyle w:val="NormalWeb"/>
+        <w:shd w:val="clear" w:color="auto" w:fill="FFFFFF"/>
+        <w:spacing w:before="0" w:beforeAutospacing="0" w:after="0" w:afterAutospacing="0"/>
+      </w:pPr>
+      <w:r>
+        <w:rPr>
+          <w:b/>
+        </w:rPr>
+        <w:tab/>
+      </w:r>
+      <w:r>
+        <w:t xml:space="preserve">To start off, the </w:t>
+      </w:r>
+      <w:proofErr w:type="spellStart"/>
+      <w:r>
+        <w:t>closestPair</w:t>
+      </w:r>
+      <w:proofErr w:type="spellEnd"/>
+      <w:r>
+        <w:t xml:space="preserve"> left and right both cost </w:t>
+      </w:r>
+      <w:proofErr w:type="gramStart"/>
+      <w:r>
+        <w:t>T(</w:t>
+      </w:r>
+      <w:proofErr w:type="gramEnd"/>
+      <w:r>
+        <w:t>n/2)</w:t>
+      </w:r>
+      <w:r>
+        <w:t xml:space="preserve">. To compute the separation line and to sort all of the points that are within delta from the separation line is </w:t>
+      </w:r>
+      <w:proofErr w:type="gramStart"/>
+      <w:r>
+        <w:t>O(</w:t>
+      </w:r>
+      <w:proofErr w:type="gramEnd"/>
+      <w:r>
+        <w:t xml:space="preserve">n </w:t>
+      </w:r>
+      <w:proofErr w:type="spellStart"/>
+      <w:r>
+        <w:t>logn</w:t>
+      </w:r>
+      <w:proofErr w:type="spellEnd"/>
+      <w:r>
+        <w:t xml:space="preserve">). It is </w:t>
+      </w:r>
+      <w:proofErr w:type="gramStart"/>
+      <w:r>
+        <w:t>O(</w:t>
+      </w:r>
+      <w:proofErr w:type="gramEnd"/>
+      <w:r>
+        <w:t>n) to get all of those points within delta and to find the closest-pair.</w:t>
+      </w:r>
+    </w:p>
+    <w:p>
+      <w:pPr>
+        <w:pStyle w:val="NormalWeb"/>
+        <w:shd w:val="clear" w:color="auto" w:fill="FFFFFF"/>
+        <w:spacing w:after="0" w:afterAutospacing="0"/>
+      </w:pPr>
+      <w:r>
+        <w:rPr>
+          <w:b/>
+        </w:rPr>
+        <w:tab/>
+      </w:r>
+      <w:proofErr w:type="gramStart"/>
+      <w:r>
+        <w:t>T</w:t>
+      </w:r>
+      <w:r>
+        <w:t>(</w:t>
+      </w:r>
+      <w:proofErr w:type="gramEnd"/>
+      <w:r>
+        <w:t>n</w:t>
+      </w:r>
+      <w:r>
+        <w:t xml:space="preserve">) = 2T(n/2)+ </w:t>
+      </w:r>
+      <w:proofErr w:type="spellStart"/>
+      <w:r>
+        <w:t>cnlogn</w:t>
+      </w:r>
+      <w:proofErr w:type="spellEnd"/>
+    </w:p>
+    <w:p>
+      <w:pPr>
+        <w:pStyle w:val="NormalWeb"/>
+        <w:shd w:val="clear" w:color="auto" w:fill="FFFFFF"/>
+        <w:spacing w:after="0" w:afterAutospacing="0"/>
+        <w:rPr>
+          <w:rFonts w:ascii="Arial" w:hAnsi="Arial" w:cs="Arial"/>
+          <w:color w:val="222222"/>
+          <w:sz w:val="19"/>
+          <w:szCs w:val="19"/>
+        </w:rPr>
+      </w:pPr>
+      <w:r>
+        <w:tab/>
+      </w:r>
+      <w:proofErr w:type="gramStart"/>
+      <w:r>
+        <w:t>T(</w:t>
+      </w:r>
+      <w:proofErr w:type="gramEnd"/>
+      <w:r>
+        <w:t>n) =</w:t>
+      </w:r>
+      <w:r>
+        <w:t xml:space="preserve"> O(</w:t>
+      </w:r>
+      <m:oMath>
+        <m:r>
+          <m:rPr>
+            <m:sty m:val="p"/>
+          </m:rPr>
+          <w:rPr>
+            <w:rFonts w:ascii="Cambria Math" w:hAnsi="Cambria Math"/>
+          </w:rPr>
+          <m:t>nlo</m:t>
+        </m:r>
+        <m:sSup>
+          <m:sSupPr>
+            <m:ctrlPr>
+              <w:rPr>
+                <w:rFonts w:ascii="Cambria Math" w:hAnsi="Cambria Math"/>
+              </w:rPr>
+            </m:ctrlPr>
+          </m:sSupPr>
+          <m:e>
+            <m:r>
+              <m:rPr>
+                <m:sty m:val="p"/>
+              </m:rPr>
+              <w:rPr>
+                <w:rFonts w:ascii="Cambria Math" w:hAnsi="Cambria Math"/>
+              </w:rPr>
+              <m:t>g</m:t>
+            </m:r>
+          </m:e>
+          <m:sup>
+            <m:r>
+              <m:rPr>
+                <m:sty m:val="p"/>
+              </m:rPr>
+              <w:rPr>
+                <w:rFonts w:ascii="Cambria Math" w:hAnsi="Cambria Math"/>
+              </w:rPr>
+              <m:t>2</m:t>
+            </m:r>
+          </m:sup>
+        </m:sSup>
+        <m:r>
+          <m:rPr>
+            <m:sty m:val="p"/>
+          </m:rPr>
+          <w:rPr>
+            <w:rFonts w:ascii="Cambria Math" w:hAnsi="Cambria Math"/>
+          </w:rPr>
+          <m:t>n</m:t>
+        </m:r>
+      </m:oMath>
+      <w:r>
+        <w:t>)</w:t>
+      </w:r>
+    </w:p>
+    <w:p>
+      <w:pPr>
+        <w:spacing w:after="0"/>
+        <w:rPr>
+          <w:rFonts w:ascii="Times New Roman" w:hAnsi="Times New Roman" w:cs="Times New Roman"/>
+          <w:b/>
+          <w:sz w:val="24"/>
+          <w:szCs w:val="24"/>
+        </w:rPr>
+      </w:pPr>
+    </w:p>
+    <w:p>
+      <w:pPr>
+        <w:spacing w:after="0"/>
         <w:rPr>
           <w:rFonts w:ascii="Times New Roman" w:hAnsi="Times New Roman" w:cs="Times New Roman"/>
           <w:b/>
@@ -1922,46 +2972,190 @@
     </w:p>
     <w:p>
       <w:pPr>
-        <w:rPr>
-          <w:rFonts w:ascii="Times New Roman" w:hAnsi="Times New Roman" w:cs="Times New Roman"/>
-          <w:b/>
-          <w:sz w:val="24"/>
-          <w:szCs w:val="24"/>
-        </w:rPr>
-      </w:pPr>
-    </w:p>
-    <w:p>
-      <w:pPr>
-        <w:rPr>
-          <w:rFonts w:ascii="Times New Roman" w:hAnsi="Times New Roman" w:cs="Times New Roman"/>
-          <w:b/>
-          <w:sz w:val="24"/>
-          <w:szCs w:val="24"/>
-        </w:rPr>
-      </w:pPr>
-    </w:p>
-    <w:p>
-      <w:pPr>
-        <w:rPr>
-          <w:rFonts w:ascii="Times New Roman" w:hAnsi="Times New Roman" w:cs="Times New Roman"/>
-          <w:b/>
-          <w:sz w:val="24"/>
-          <w:szCs w:val="24"/>
-        </w:rPr>
-      </w:pPr>
-    </w:p>
-    <w:p>
-      <w:pPr>
-        <w:rPr>
-          <w:rFonts w:ascii="Times New Roman" w:hAnsi="Times New Roman" w:cs="Times New Roman"/>
-          <w:b/>
-          <w:sz w:val="24"/>
-          <w:szCs w:val="24"/>
-        </w:rPr>
-      </w:pPr>
-    </w:p>
-    <w:p>
-      <w:pPr>
+        <w:spacing w:after="0"/>
+        <w:rPr>
+          <w:rFonts w:ascii="Times New Roman" w:hAnsi="Times New Roman" w:cs="Times New Roman"/>
+          <w:b/>
+          <w:sz w:val="24"/>
+          <w:szCs w:val="24"/>
+        </w:rPr>
+      </w:pPr>
+    </w:p>
+    <w:p>
+      <w:pPr>
+        <w:spacing w:after="0"/>
+        <w:rPr>
+          <w:rFonts w:ascii="Times New Roman" w:hAnsi="Times New Roman" w:cs="Times New Roman"/>
+          <w:sz w:val="24"/>
+          <w:szCs w:val="24"/>
+        </w:rPr>
+      </w:pPr>
+      <w:r>
+        <w:rPr>
+          <w:rFonts w:ascii="Times New Roman" w:hAnsi="Times New Roman" w:cs="Times New Roman"/>
+          <w:b/>
+          <w:sz w:val="24"/>
+          <w:szCs w:val="24"/>
+        </w:rPr>
+        <w:tab/>
+      </w:r>
+      <w:r>
+        <w:rPr>
+          <w:rFonts w:ascii="Times New Roman" w:hAnsi="Times New Roman" w:cs="Times New Roman"/>
+          <w:sz w:val="24"/>
+          <w:szCs w:val="24"/>
+        </w:rPr>
+        <w:t xml:space="preserve">This is basically the same as the divide and conquer but with the main difference that because there is a master pre-sorted list, we cut down on the need to sort every time. This allowed a </w:t>
+      </w:r>
+      <w:proofErr w:type="gramStart"/>
+      <w:r>
+        <w:rPr>
+          <w:rFonts w:ascii="Times New Roman" w:hAnsi="Times New Roman" w:cs="Times New Roman"/>
+          <w:sz w:val="24"/>
+          <w:szCs w:val="24"/>
+        </w:rPr>
+        <w:t>O(</w:t>
+      </w:r>
+      <w:proofErr w:type="gramEnd"/>
+      <w:r>
+        <w:rPr>
+          <w:rFonts w:ascii="Times New Roman" w:hAnsi="Times New Roman" w:cs="Times New Roman"/>
+          <w:sz w:val="24"/>
+          <w:szCs w:val="24"/>
+        </w:rPr>
+        <w:t xml:space="preserve">n </w:t>
+      </w:r>
+      <w:proofErr w:type="spellStart"/>
+      <w:r>
+        <w:rPr>
+          <w:rFonts w:ascii="Times New Roman" w:hAnsi="Times New Roman" w:cs="Times New Roman"/>
+          <w:sz w:val="24"/>
+          <w:szCs w:val="24"/>
+        </w:rPr>
+        <w:t>logn</w:t>
+      </w:r>
+      <w:proofErr w:type="spellEnd"/>
+      <w:r>
+        <w:rPr>
+          <w:rFonts w:ascii="Times New Roman" w:hAnsi="Times New Roman" w:cs="Times New Roman"/>
+          <w:sz w:val="24"/>
+          <w:szCs w:val="24"/>
+        </w:rPr>
+        <w:t>) to become a O(n).</w:t>
+      </w:r>
+    </w:p>
+    <w:p>
+      <w:pPr>
+        <w:spacing w:after="0"/>
+        <w:rPr>
+          <w:rFonts w:ascii="Times New Roman" w:hAnsi="Times New Roman" w:cs="Times New Roman"/>
+          <w:sz w:val="24"/>
+          <w:szCs w:val="24"/>
+        </w:rPr>
+      </w:pPr>
+      <w:r>
+        <w:rPr>
+          <w:rFonts w:ascii="Times New Roman" w:hAnsi="Times New Roman" w:cs="Times New Roman"/>
+          <w:b/>
+          <w:sz w:val="24"/>
+          <w:szCs w:val="24"/>
+        </w:rPr>
+        <w:tab/>
+      </w:r>
+      <w:proofErr w:type="gramStart"/>
+      <w:r>
+        <w:rPr>
+          <w:rFonts w:ascii="Times New Roman" w:hAnsi="Times New Roman" w:cs="Times New Roman"/>
+          <w:sz w:val="24"/>
+          <w:szCs w:val="24"/>
+        </w:rPr>
+        <w:t>T(</w:t>
+      </w:r>
+      <w:proofErr w:type="gramEnd"/>
+      <w:r>
+        <w:rPr>
+          <w:rFonts w:ascii="Times New Roman" w:hAnsi="Times New Roman" w:cs="Times New Roman"/>
+          <w:sz w:val="24"/>
+          <w:szCs w:val="24"/>
+        </w:rPr>
+        <w:t xml:space="preserve">n) = 2T(n/2) + </w:t>
+      </w:r>
+      <w:proofErr w:type="spellStart"/>
+      <w:r>
+        <w:rPr>
+          <w:rFonts w:ascii="Times New Roman" w:hAnsi="Times New Roman" w:cs="Times New Roman"/>
+          <w:sz w:val="24"/>
+          <w:szCs w:val="24"/>
+        </w:rPr>
+        <w:t>cn</w:t>
+      </w:r>
+      <w:proofErr w:type="spellEnd"/>
+    </w:p>
+    <w:p>
+      <w:pPr>
+        <w:spacing w:after="0"/>
+        <w:rPr>
+          <w:rFonts w:ascii="Times New Roman" w:hAnsi="Times New Roman" w:cs="Times New Roman"/>
+          <w:sz w:val="24"/>
+          <w:szCs w:val="24"/>
+        </w:rPr>
+      </w:pPr>
+      <w:r>
+        <w:rPr>
+          <w:rFonts w:ascii="Times New Roman" w:hAnsi="Times New Roman" w:cs="Times New Roman"/>
+          <w:sz w:val="24"/>
+          <w:szCs w:val="24"/>
+        </w:rPr>
+        <w:tab/>
+      </w:r>
+      <w:proofErr w:type="gramStart"/>
+      <w:r>
+        <w:rPr>
+          <w:rFonts w:ascii="Times New Roman" w:hAnsi="Times New Roman" w:cs="Times New Roman"/>
+          <w:sz w:val="24"/>
+          <w:szCs w:val="24"/>
+        </w:rPr>
+        <w:t>T(</w:t>
+      </w:r>
+      <w:proofErr w:type="gramEnd"/>
+      <w:r>
+        <w:rPr>
+          <w:rFonts w:ascii="Times New Roman" w:hAnsi="Times New Roman" w:cs="Times New Roman"/>
+          <w:sz w:val="24"/>
+          <w:szCs w:val="24"/>
+        </w:rPr>
+        <w:t>n)</w:t>
+      </w:r>
+      <w:r>
+        <w:rPr>
+          <w:rFonts w:ascii="Times New Roman" w:hAnsi="Times New Roman" w:cs="Times New Roman"/>
+          <w:sz w:val="24"/>
+          <w:szCs w:val="24"/>
+        </w:rPr>
+        <w:t xml:space="preserve"> = O(</w:t>
+      </w:r>
+      <w:proofErr w:type="spellStart"/>
+      <w:r>
+        <w:rPr>
+          <w:rFonts w:ascii="Times New Roman" w:hAnsi="Times New Roman" w:cs="Times New Roman"/>
+          <w:sz w:val="24"/>
+          <w:szCs w:val="24"/>
+        </w:rPr>
+        <w:t>nlogn</w:t>
+      </w:r>
+      <w:proofErr w:type="spellEnd"/>
+      <w:r>
+        <w:rPr>
+          <w:rFonts w:ascii="Times New Roman" w:hAnsi="Times New Roman" w:cs="Times New Roman"/>
+          <w:sz w:val="24"/>
+          <w:szCs w:val="24"/>
+        </w:rPr>
+        <w:t>)</w:t>
+      </w:r>
+    </w:p>
+    <w:p>
+      <w:pPr>
+        <w:spacing w:after="0"/>
         <w:rPr>
           <w:rFonts w:ascii="Times New Roman" w:hAnsi="Times New Roman" w:cs="Times New Roman"/>
           <w:b/>
@@ -2068,12 +3262,19 @@
           <w:b/>
           <w:sz w:val="24"/>
           <w:szCs w:val="24"/>
+        </w:rPr>
+      </w:pPr>
+      <w:r>
+        <w:rPr>
+          <w:rFonts w:ascii="Times New Roman" w:hAnsi="Times New Roman" w:cs="Times New Roman"/>
+          <w:b/>
+          <w:sz w:val="24"/>
+          <w:szCs w:val="24"/>
           <w:u w:val="single"/>
         </w:rPr>
-      </w:pPr>
-    </w:p>
-    <w:p>
-      <w:pPr>
+        <w:t>I</w:t>
+      </w:r>
+      <w:r>
         <w:rPr>
           <w:rFonts w:ascii="Times New Roman" w:hAnsi="Times New Roman" w:cs="Times New Roman"/>
           <w:b/>
@@ -2081,69 +3282,6 @@
           <w:szCs w:val="24"/>
           <w:u w:val="single"/>
         </w:rPr>
-      </w:pPr>
-    </w:p>
-    <w:p>
-      <w:pPr>
-        <w:rPr>
-          <w:rFonts w:ascii="Times New Roman" w:hAnsi="Times New Roman" w:cs="Times New Roman"/>
-          <w:b/>
-          <w:sz w:val="24"/>
-          <w:szCs w:val="24"/>
-          <w:u w:val="single"/>
-        </w:rPr>
-      </w:pPr>
-    </w:p>
-    <w:p>
-      <w:pPr>
-        <w:rPr>
-          <w:rFonts w:ascii="Times New Roman" w:hAnsi="Times New Roman" w:cs="Times New Roman"/>
-          <w:b/>
-          <w:sz w:val="24"/>
-          <w:szCs w:val="24"/>
-          <w:u w:val="single"/>
-        </w:rPr>
-      </w:pPr>
-    </w:p>
-    <w:p>
-      <w:pPr>
-        <w:rPr>
-          <w:rFonts w:ascii="Times New Roman" w:hAnsi="Times New Roman" w:cs="Times New Roman"/>
-          <w:b/>
-          <w:sz w:val="24"/>
-          <w:szCs w:val="24"/>
-          <w:u w:val="single"/>
-        </w:rPr>
-      </w:pPr>
-    </w:p>
-    <w:p>
-      <w:pPr>
-        <w:rPr>
-          <w:rFonts w:ascii="Times New Roman" w:hAnsi="Times New Roman" w:cs="Times New Roman"/>
-          <w:b/>
-          <w:sz w:val="24"/>
-          <w:szCs w:val="24"/>
-        </w:rPr>
-      </w:pPr>
-      <w:r>
-        <w:rPr>
-          <w:rFonts w:ascii="Times New Roman" w:hAnsi="Times New Roman" w:cs="Times New Roman"/>
-          <w:b/>
-          <w:sz w:val="24"/>
-          <w:szCs w:val="24"/>
-          <w:u w:val="single"/>
-        </w:rPr>
-        <w:lastRenderedPageBreak/>
-        <w:t>I</w:t>
-      </w:r>
-      <w:r>
-        <w:rPr>
-          <w:rFonts w:ascii="Times New Roman" w:hAnsi="Times New Roman" w:cs="Times New Roman"/>
-          <w:b/>
-          <w:sz w:val="24"/>
-          <w:szCs w:val="24"/>
-          <w:u w:val="single"/>
-        </w:rPr>
         <w:t>nterpretation and Discussion</w:t>
       </w:r>
       <w:r>
@@ -2154,6 +3292,70 @@
           <w:szCs w:val="24"/>
         </w:rPr>
         <w:t>:</w:t>
+      </w:r>
+    </w:p>
+    <w:p>
+      <w:pPr>
+        <w:rPr>
+          <w:rFonts w:ascii="Times New Roman" w:hAnsi="Times New Roman" w:cs="Times New Roman"/>
+          <w:i/>
+          <w:sz w:val="24"/>
+          <w:szCs w:val="24"/>
+        </w:rPr>
+      </w:pPr>
+      <w:r>
+        <w:rPr>
+          <w:rFonts w:ascii="Times New Roman" w:hAnsi="Times New Roman" w:cs="Times New Roman"/>
+          <w:i/>
+          <w:sz w:val="24"/>
+          <w:szCs w:val="24"/>
+        </w:rPr>
+        <w:t>Discuss the run</w:t>
+      </w:r>
+      <w:r>
+        <w:rPr>
+          <w:rFonts w:ascii="Times New Roman" w:hAnsi="Times New Roman" w:cs="Times New Roman"/>
+          <w:i/>
+          <w:sz w:val="24"/>
+          <w:szCs w:val="24"/>
+        </w:rPr>
+        <w:t xml:space="preserve">time plot. Do the growth curve </w:t>
+      </w:r>
+      <w:r>
+        <w:rPr>
+          <w:rFonts w:ascii="Times New Roman" w:hAnsi="Times New Roman" w:cs="Times New Roman"/>
+          <w:i/>
+          <w:sz w:val="24"/>
+          <w:szCs w:val="24"/>
+        </w:rPr>
+        <w:t>match your expectation based on their</w:t>
+      </w:r>
+      <w:r>
+        <w:rPr>
+          <w:rFonts w:ascii="Times New Roman" w:hAnsi="Times New Roman" w:cs="Times New Roman"/>
+          <w:i/>
+          <w:sz w:val="24"/>
+          <w:szCs w:val="24"/>
+        </w:rPr>
+        <w:t xml:space="preserve"> on their </w:t>
+      </w:r>
+      <w:r>
+        <w:rPr>
+          <w:rFonts w:ascii="Times New Roman" w:hAnsi="Times New Roman" w:cs="Times New Roman"/>
+          <w:i/>
+          <w:sz w:val="24"/>
+          <w:szCs w:val="24"/>
+        </w:rPr>
+        <w:t>theoretical</w:t>
+      </w:r>
+      <w:r>
+        <w:rPr>
+          <w:rFonts w:ascii="Times New Roman" w:hAnsi="Times New Roman" w:cs="Times New Roman"/>
+          <w:i/>
+          <w:sz w:val="24"/>
+          <w:szCs w:val="24"/>
+        </w:rPr>
+        <w:t xml:space="preserve"> bounds? Discuss and provide possible explanations for any discrepancy between the experimental runtime and the asymptotic runtime.</w:t>
       </w:r>
     </w:p>
     <w:p>
@@ -2167,60 +3369,6 @@
           <w:shd w:val="clear" w:color="auto" w:fill="FFFFFF"/>
         </w:rPr>
       </w:pPr>
-      <w:r>
-        <w:rPr>
-          <w:rFonts w:ascii="Times New Roman" w:hAnsi="Times New Roman" w:cs="Times New Roman"/>
-          <w:i/>
-          <w:sz w:val="24"/>
-          <w:szCs w:val="24"/>
-        </w:rPr>
-        <w:t>Discuss the run</w:t>
-      </w:r>
-      <w:r>
-        <w:rPr>
-          <w:rFonts w:ascii="Times New Roman" w:hAnsi="Times New Roman" w:cs="Times New Roman"/>
-          <w:i/>
-          <w:sz w:val="24"/>
-          <w:szCs w:val="24"/>
-        </w:rPr>
-        <w:t xml:space="preserve">time plot. Do the growth curve </w:t>
-      </w:r>
-      <w:r>
-        <w:rPr>
-          <w:rFonts w:ascii="Times New Roman" w:hAnsi="Times New Roman" w:cs="Times New Roman"/>
-          <w:i/>
-          <w:sz w:val="24"/>
-          <w:szCs w:val="24"/>
-        </w:rPr>
-        <w:t>match your expectation based on their</w:t>
-      </w:r>
-      <w:r>
-        <w:rPr>
-          <w:rFonts w:ascii="Times New Roman" w:hAnsi="Times New Roman" w:cs="Times New Roman"/>
-          <w:i/>
-          <w:sz w:val="24"/>
-          <w:szCs w:val="24"/>
-        </w:rPr>
-        <w:t xml:space="preserve"> on their </w:t>
-      </w:r>
-      <w:r>
-        <w:rPr>
-          <w:rFonts w:ascii="Times New Roman" w:hAnsi="Times New Roman" w:cs="Times New Roman"/>
-          <w:i/>
-          <w:sz w:val="24"/>
-          <w:szCs w:val="24"/>
-        </w:rPr>
-        <w:t>theoretical</w:t>
-      </w:r>
-      <w:r>
-        <w:rPr>
-          <w:rFonts w:ascii="Times New Roman" w:hAnsi="Times New Roman" w:cs="Times New Roman"/>
-          <w:i/>
-          <w:sz w:val="24"/>
-          <w:szCs w:val="24"/>
-        </w:rPr>
-        <w:t xml:space="preserve"> bounds? Discuss and provide possible explanations for any discrepancy between the experimental runtime and the asymptotic runtime.</w:t>
-      </w:r>
     </w:p>
     <w:sectPr>
       <w:pgSz w:w="12240" w:h="15840"/>
@@ -2658,6 +3806,36 @@
     <w:basedOn w:val="DefaultParagraphFont"/>
     <w:rsid w:val="00A01C94"/>
   </w:style>
+  <w:style w:type="paragraph" w:styleId="NormalWeb">
+    <w:name w:val="Normal (Web)"/>
+    <w:basedOn w:val="Normal"/>
+    <w:uiPriority w:val="99"/>
+    <w:unhideWhenUsed/>
+    <w:rsid w:val="00C456BF"/>
+    <w:pPr>
+      <w:spacing w:before="100" w:beforeAutospacing="1" w:after="100" w:afterAutospacing="1" w:line="240" w:lineRule="auto"/>
+    </w:pPr>
+    <w:rPr>
+      <w:rFonts w:ascii="Times New Roman" w:eastAsia="Times New Roman" w:hAnsi="Times New Roman" w:cs="Times New Roman"/>
+      <w:sz w:val="24"/>
+      <w:szCs w:val="24"/>
+    </w:rPr>
+  </w:style>
+  <w:style w:type="character" w:customStyle="1" w:styleId="apple-converted-space">
+    <w:name w:val="apple-converted-space"/>
+    <w:basedOn w:val="DefaultParagraphFont"/>
+    <w:rsid w:val="00C456BF"/>
+  </w:style>
+  <w:style w:type="character" w:styleId="PlaceholderText">
+    <w:name w:val="Placeholder Text"/>
+    <w:basedOn w:val="DefaultParagraphFont"/>
+    <w:uiPriority w:val="99"/>
+    <w:semiHidden/>
+    <w:rsid w:val="0078760E"/>
+    <w:rPr>
+      <w:color w:val="808080"/>
+    </w:rPr>
+  </w:style>
 </w:styles>
 </file>
 

</xml_diff>